<commit_message>
v1.2 - Debug post raw server
</commit_message>
<xml_diff>
--- a/Quytrinhtudonghoa.docx
+++ b/Quytrinhtudonghoa.docx
@@ -3676,17 +3676,59 @@
           <w:rFonts w:eastAsia="Times New Roman" w:cs="Times New Roman"/>
           <w:szCs w:val="24"/>
         </w:rPr>
-        <w:t xml:space="preserve">OKE VẬY TIỀN HÀNH HƯỚNG ĐAN TÔI BƯƠC </w:t>
+        <w:t>OKE VẬY TIỀN HÀNH HƯỚNG ĐAN TÔI BƯƠC ĐÂU TIÊN </w:t>
+      </w:r>
+    </w:p>
+    <w:p>
+      <w:pPr>
+        <w:spacing w:before="100" w:beforeAutospacing="1" w:after="100" w:afterAutospacing="1" w:line="240" w:lineRule="auto"/>
+        <w:rPr>
+          <w:rFonts w:eastAsia="Times New Roman" w:cs="Times New Roman"/>
+          <w:szCs w:val="24"/>
+        </w:rPr>
+      </w:pPr>
+      <w:r>
+        <w:rPr>
+          <w:noProof/>
+        </w:rPr>
+        <w:drawing>
+          <wp:inline distT="0" distB="0" distL="0" distR="0" wp14:anchorId="57D17EE8" wp14:editId="2748A0F2">
+            <wp:extent cx="5733415" cy="1940560"/>
+            <wp:effectExtent l="0" t="0" r="635" b="2540"/>
+            <wp:docPr id="1" name="Picture 1"/>
+            <wp:cNvGraphicFramePr>
+              <a:graphicFrameLocks xmlns:a="http://schemas.openxmlformats.org/drawingml/2006/main" noChangeAspect="1"/>
+            </wp:cNvGraphicFramePr>
+            <a:graphic xmlns:a="http://schemas.openxmlformats.org/drawingml/2006/main">
+              <a:graphicData uri="http://schemas.openxmlformats.org/drawingml/2006/picture">
+                <pic:pic xmlns:pic="http://schemas.openxmlformats.org/drawingml/2006/picture">
+                  <pic:nvPicPr>
+                    <pic:cNvPr id="1" name=""/>
+                    <pic:cNvPicPr/>
+                  </pic:nvPicPr>
+                  <pic:blipFill>
+                    <a:blip r:embed="rId5"/>
+                    <a:stretch>
+                      <a:fillRect/>
+                    </a:stretch>
+                  </pic:blipFill>
+                  <pic:spPr>
+                    <a:xfrm>
+                      <a:off x="0" y="0"/>
+                      <a:ext cx="5733415" cy="1940560"/>
+                    </a:xfrm>
+                    <a:prstGeom prst="rect">
+                      <a:avLst/>
+                    </a:prstGeom>
+                  </pic:spPr>
+                </pic:pic>
+              </a:graphicData>
+            </a:graphic>
+          </wp:inline>
+        </w:drawing>
       </w:r>
       <w:bookmarkStart w:id="0" w:name="_GoBack"/>
       <w:bookmarkEnd w:id="0"/>
-      <w:r>
-        <w:rPr>
-          <w:rFonts w:eastAsia="Times New Roman" w:cs="Times New Roman"/>
-          <w:szCs w:val="24"/>
-        </w:rPr>
-        <w:t>ĐÂU TIÊN </w:t>
-      </w:r>
     </w:p>
     <w:p/>
     <w:sectPr>

</xml_diff>

<commit_message>
feat: mbasic workaround v1.1
</commit_message>
<xml_diff>
--- a/Quytrinhtudonghoa.docx
+++ b/Quytrinhtudonghoa.docx
@@ -198,7 +198,7 @@
           <w:szCs w:val="24"/>
         </w:rPr>
         <w:pict>
-          <v:rect id="_x0000_i1025" style="width:0;height:1.5pt" o:hralign="center" o:hrstd="t" o:hr="t" fillcolor="#a0a0a0" stroked="f"/>
+          <v:rect id="_x0000_i1052" style="width:0;height:1.5pt" o:hralign="center" o:hrstd="t" o:hr="t" fillcolor="#a0a0a0" stroked="f"/>
         </w:pict>
       </w:r>
     </w:p>
@@ -667,7 +667,7 @@
           <w:szCs w:val="24"/>
         </w:rPr>
         <w:pict>
-          <v:rect id="_x0000_i1026" style="width:0;height:1.5pt" o:hralign="center" o:hrstd="t" o:hr="t" fillcolor="#a0a0a0" stroked="f"/>
+          <v:rect id="_x0000_i1053" style="width:0;height:1.5pt" o:hralign="center" o:hrstd="t" o:hr="t" fillcolor="#a0a0a0" stroked="f"/>
         </w:pict>
       </w:r>
     </w:p>
@@ -1397,7 +1397,7 @@
           <w:szCs w:val="24"/>
         </w:rPr>
         <w:pict>
-          <v:rect id="_x0000_i1027" style="width:0;height:1.5pt" o:hralign="center" o:hrstd="t" o:hr="t" fillcolor="#a0a0a0" stroked="f"/>
+          <v:rect id="_x0000_i1054" style="width:0;height:1.5pt" o:hralign="center" o:hrstd="t" o:hr="t" fillcolor="#a0a0a0" stroked="f"/>
         </w:pict>
       </w:r>
     </w:p>
@@ -2187,7 +2187,7 @@
           <w:szCs w:val="24"/>
         </w:rPr>
         <w:pict>
-          <v:rect id="_x0000_i1028" style="width:0;height:1.5pt" o:hralign="center" o:hrstd="t" o:hr="t" fillcolor="#a0a0a0" stroked="f"/>
+          <v:rect id="_x0000_i1055" style="width:0;height:1.5pt" o:hralign="center" o:hrstd="t" o:hr="t" fillcolor="#a0a0a0" stroked="f"/>
         </w:pict>
       </w:r>
     </w:p>
@@ -2512,7 +2512,7 @@
           <w:szCs w:val="24"/>
         </w:rPr>
         <w:pict>
-          <v:rect id="_x0000_i1029" style="width:0;height:1.5pt" o:hralign="center" o:hrstd="t" o:hr="t" fillcolor="#a0a0a0" stroked="f"/>
+          <v:rect id="_x0000_i1056" style="width:0;height:1.5pt" o:hralign="center" o:hrstd="t" o:hr="t" fillcolor="#a0a0a0" stroked="f"/>
         </w:pict>
       </w:r>
     </w:p>
@@ -2682,7 +2682,7 @@
           <w:szCs w:val="24"/>
         </w:rPr>
         <w:pict>
-          <v:rect id="_x0000_i1030" style="width:0;height:1.5pt" o:hralign="center" o:hrstd="t" o:hr="t" fillcolor="#a0a0a0" stroked="f"/>
+          <v:rect id="_x0000_i1057" style="width:0;height:1.5pt" o:hralign="center" o:hrstd="t" o:hr="t" fillcolor="#a0a0a0" stroked="f"/>
         </w:pict>
       </w:r>
     </w:p>
@@ -2841,7 +2841,7 @@
           <w:szCs w:val="24"/>
         </w:rPr>
         <w:pict>
-          <v:rect id="_x0000_i1031" style="width:0;height:1.5pt" o:hralign="center" o:hrstd="t" o:hr="t" fillcolor="#a0a0a0" stroked="f"/>
+          <v:rect id="_x0000_i1058" style="width:0;height:1.5pt" o:hralign="center" o:hrstd="t" o:hr="t" fillcolor="#a0a0a0" stroked="f"/>
         </w:pict>
       </w:r>
     </w:p>
@@ -3204,7 +3204,7 @@
           <w:szCs w:val="24"/>
         </w:rPr>
         <w:pict>
-          <v:rect id="_x0000_i1032" style="width:0;height:1.5pt" o:hralign="center" o:hrstd="t" o:hr="t" fillcolor="#a0a0a0" stroked="f"/>
+          <v:rect id="_x0000_i1059" style="width:0;height:1.5pt" o:hralign="center" o:hrstd="t" o:hr="t" fillcolor="#a0a0a0" stroked="f"/>
         </w:pict>
       </w:r>
     </w:p>
@@ -3333,7 +3333,7 @@
           <w:szCs w:val="24"/>
         </w:rPr>
         <w:pict>
-          <v:rect id="_x0000_i1033" style="width:0;height:1.5pt" o:hralign="center" o:hrstd="t" o:hr="t" fillcolor="#a0a0a0" stroked="f"/>
+          <v:rect id="_x0000_i1060" style="width:0;height:1.5pt" o:hralign="center" o:hrstd="t" o:hr="t" fillcolor="#a0a0a0" stroked="f"/>
         </w:pict>
       </w:r>
     </w:p>
@@ -3678,59 +3678,298 @@
         </w:rPr>
         <w:t>OKE VẬY TIỀN HÀNH HƯỚNG ĐAN TÔI BƯƠC ĐÂU TIÊN </w:t>
       </w:r>
-    </w:p>
-    <w:p>
-      <w:pPr>
-        <w:spacing w:before="100" w:beforeAutospacing="1" w:after="100" w:afterAutospacing="1" w:line="240" w:lineRule="auto"/>
-        <w:rPr>
-          <w:rFonts w:eastAsia="Times New Roman" w:cs="Times New Roman"/>
-          <w:szCs w:val="24"/>
-        </w:rPr>
-      </w:pPr>
-      <w:r>
-        <w:rPr>
-          <w:noProof/>
-        </w:rPr>
-        <w:drawing>
-          <wp:inline distT="0" distB="0" distL="0" distR="0" wp14:anchorId="57D17EE8" wp14:editId="2748A0F2">
-            <wp:extent cx="5733415" cy="1940560"/>
-            <wp:effectExtent l="0" t="0" r="635" b="2540"/>
-            <wp:docPr id="1" name="Picture 1"/>
-            <wp:cNvGraphicFramePr>
-              <a:graphicFrameLocks xmlns:a="http://schemas.openxmlformats.org/drawingml/2006/main" noChangeAspect="1"/>
-            </wp:cNvGraphicFramePr>
-            <a:graphic xmlns:a="http://schemas.openxmlformats.org/drawingml/2006/main">
-              <a:graphicData uri="http://schemas.openxmlformats.org/drawingml/2006/picture">
-                <pic:pic xmlns:pic="http://schemas.openxmlformats.org/drawingml/2006/picture">
-                  <pic:nvPicPr>
-                    <pic:cNvPr id="1" name=""/>
-                    <pic:cNvPicPr/>
-                  </pic:nvPicPr>
-                  <pic:blipFill>
-                    <a:blip r:embed="rId5"/>
-                    <a:stretch>
-                      <a:fillRect/>
-                    </a:stretch>
-                  </pic:blipFill>
-                  <pic:spPr>
-                    <a:xfrm>
-                      <a:off x="0" y="0"/>
-                      <a:ext cx="5733415" cy="1940560"/>
-                    </a:xfrm>
-                    <a:prstGeom prst="rect">
-                      <a:avLst/>
-                    </a:prstGeom>
-                  </pic:spPr>
-                </pic:pic>
-              </a:graphicData>
-            </a:graphic>
-          </wp:inline>
-        </w:drawing>
-      </w:r>
+      <w:r>
+        <w:rPr>
+          <w:rFonts w:eastAsia="Times New Roman" w:cs="Times New Roman"/>
+          <w:szCs w:val="24"/>
+        </w:rPr>
+        <w:br/>
+        <w:t>-----------------------------------------------------------</w:t>
+      </w:r>
+    </w:p>
+    <w:p>
+      <w:pPr>
+        <w:spacing w:before="100" w:beforeAutospacing="1" w:after="100" w:afterAutospacing="1" w:line="240" w:lineRule="auto"/>
+        <w:outlineLvl w:val="1"/>
+        <w:rPr>
+          <w:rFonts w:eastAsia="Times New Roman" w:cs="Times New Roman"/>
+          <w:b/>
+          <w:bCs/>
+          <w:sz w:val="36"/>
+          <w:szCs w:val="36"/>
+        </w:rPr>
+      </w:pPr>
+      <w:r>
+        <w:rPr>
+          <w:rFonts w:ascii="Segoe UI Symbol" w:eastAsia="Times New Roman" w:hAnsi="Segoe UI Symbol" w:cs="Segoe UI Symbol"/>
+          <w:b/>
+          <w:bCs/>
+          <w:color w:val="FF0000"/>
+          <w:sz w:val="36"/>
+          <w:szCs w:val="36"/>
+        </w:rPr>
+        <w:t>🔁</w:t>
+      </w:r>
+      <w:r>
+        <w:rPr>
+          <w:rFonts w:eastAsia="Times New Roman" w:cs="Times New Roman"/>
+          <w:b/>
+          <w:bCs/>
+          <w:color w:val="FF0000"/>
+          <w:sz w:val="36"/>
+          <w:szCs w:val="36"/>
+        </w:rPr>
+        <w:t xml:space="preserve"> Khi muốn cập nhật lại </w:t>
+      </w:r>
+      <w:r>
+        <w:rPr>
+          <w:rFonts w:ascii="Courier New" w:eastAsia="Times New Roman" w:hAnsi="Courier New" w:cs="Courier New"/>
+          <w:b/>
+          <w:bCs/>
+          <w:color w:val="FF0000"/>
+          <w:sz w:val="20"/>
+          <w:szCs w:val="20"/>
+        </w:rPr>
+        <w:t>cookies.json</w:t>
+      </w:r>
+      <w:r>
+        <w:rPr>
+          <w:rFonts w:eastAsia="Times New Roman" w:cs="Times New Roman"/>
+          <w:b/>
+          <w:bCs/>
+          <w:color w:val="FF0000"/>
+          <w:sz w:val="36"/>
+          <w:szCs w:val="36"/>
+        </w:rPr>
+        <w:t xml:space="preserve">, bạn </w:t>
+      </w:r>
+      <w:r>
+        <w:rPr>
+          <w:rFonts w:eastAsia="Times New Roman" w:cs="Times New Roman"/>
+          <w:b/>
+          <w:bCs/>
+          <w:sz w:val="36"/>
+          <w:szCs w:val="36"/>
+        </w:rPr>
+        <w:t>làm:</w:t>
+      </w:r>
+    </w:p>
+    <w:p>
+      <w:pPr>
+        <w:spacing w:before="100" w:beforeAutospacing="1" w:after="100" w:afterAutospacing="1" w:line="240" w:lineRule="auto"/>
+        <w:outlineLvl w:val="2"/>
+        <w:rPr>
+          <w:rFonts w:eastAsia="Times New Roman" w:cs="Times New Roman"/>
+          <w:b/>
+          <w:bCs/>
+          <w:sz w:val="27"/>
+          <w:szCs w:val="27"/>
+        </w:rPr>
+      </w:pPr>
+      <w:r>
+        <w:rPr>
+          <w:rFonts w:eastAsia="Times New Roman" w:cs="Times New Roman"/>
+          <w:b/>
+          <w:bCs/>
+          <w:sz w:val="27"/>
+          <w:szCs w:val="27"/>
+        </w:rPr>
+        <w:t xml:space="preserve">1. Ghi đè file </w:t>
+      </w:r>
+      <w:r>
+        <w:rPr>
+          <w:rFonts w:ascii="Courier New" w:eastAsia="Times New Roman" w:hAnsi="Courier New" w:cs="Courier New"/>
+          <w:b/>
+          <w:bCs/>
+          <w:sz w:val="20"/>
+          <w:szCs w:val="20"/>
+        </w:rPr>
+        <w:t>cookies.json</w:t>
+      </w:r>
+      <w:r>
+        <w:rPr>
+          <w:rFonts w:eastAsia="Times New Roman" w:cs="Times New Roman"/>
+          <w:b/>
+          <w:bCs/>
+          <w:sz w:val="27"/>
+          <w:szCs w:val="27"/>
+        </w:rPr>
+        <w:t xml:space="preserve"> mới vào thư mục chứa mã FastAPI</w:t>
+      </w:r>
+    </w:p>
+    <w:p>
+      <w:pPr>
+        <w:spacing w:before="100" w:beforeAutospacing="1" w:after="100" w:afterAutospacing="1" w:line="240" w:lineRule="auto"/>
+        <w:rPr>
+          <w:rFonts w:eastAsia="Times New Roman" w:cs="Times New Roman"/>
+          <w:szCs w:val="24"/>
+        </w:rPr>
+      </w:pPr>
+      <w:r>
+        <w:rPr>
+          <w:rFonts w:eastAsia="Times New Roman" w:cs="Times New Roman"/>
+          <w:szCs w:val="24"/>
+        </w:rPr>
+        <w:t xml:space="preserve">(ví dụ cùng thư mục với </w:t>
+      </w:r>
+      <w:r>
+        <w:rPr>
+          <w:rFonts w:ascii="Courier New" w:eastAsia="Times New Roman" w:hAnsi="Courier New" w:cs="Courier New"/>
+          <w:sz w:val="20"/>
+          <w:szCs w:val="20"/>
+        </w:rPr>
+        <w:t>main.py</w:t>
+      </w:r>
+      <w:r>
+        <w:rPr>
+          <w:rFonts w:eastAsia="Times New Roman" w:cs="Times New Roman"/>
+          <w:szCs w:val="24"/>
+        </w:rPr>
+        <w:t>)</w:t>
+      </w:r>
+    </w:p>
+    <w:p>
+      <w:pPr>
+        <w:spacing w:after="0" w:line="240" w:lineRule="auto"/>
+        <w:rPr>
+          <w:rFonts w:eastAsia="Times New Roman" w:cs="Times New Roman"/>
+          <w:szCs w:val="24"/>
+        </w:rPr>
+      </w:pPr>
+      <w:r>
+        <w:rPr>
+          <w:rFonts w:eastAsia="Times New Roman" w:cs="Times New Roman"/>
+          <w:szCs w:val="24"/>
+        </w:rPr>
+        <w:pict>
+          <v:rect id="_x0000_i1061" style="width:0;height:1.5pt" o:hralign="center" o:hrstd="t" o:hr="t" fillcolor="#a0a0a0" stroked="f"/>
+        </w:pict>
+      </w:r>
+    </w:p>
+    <w:p>
+      <w:pPr>
+        <w:spacing w:before="100" w:beforeAutospacing="1" w:after="100" w:afterAutospacing="1" w:line="240" w:lineRule="auto"/>
+        <w:outlineLvl w:val="2"/>
+        <w:rPr>
+          <w:rFonts w:eastAsia="Times New Roman" w:cs="Times New Roman"/>
+          <w:b/>
+          <w:bCs/>
+          <w:sz w:val="27"/>
+          <w:szCs w:val="27"/>
+        </w:rPr>
+      </w:pPr>
+      <w:r>
+        <w:rPr>
+          <w:rFonts w:eastAsia="Times New Roman" w:cs="Times New Roman"/>
+          <w:b/>
+          <w:bCs/>
+          <w:sz w:val="27"/>
+          <w:szCs w:val="27"/>
+        </w:rPr>
+        <w:t>2. Chạy lệnh Git để đẩy lên:</w:t>
+      </w:r>
+    </w:p>
+    <w:p>
+      <w:pPr>
+        <w:tabs>
+          <w:tab w:val="left" w:pos="916"/>
+          <w:tab w:val="left" w:pos="1832"/>
+          <w:tab w:val="left" w:pos="2748"/>
+          <w:tab w:val="left" w:pos="3664"/>
+          <w:tab w:val="left" w:pos="4580"/>
+          <w:tab w:val="left" w:pos="5496"/>
+          <w:tab w:val="left" w:pos="6412"/>
+          <w:tab w:val="left" w:pos="7328"/>
+          <w:tab w:val="left" w:pos="8244"/>
+          <w:tab w:val="left" w:pos="9160"/>
+          <w:tab w:val="left" w:pos="10076"/>
+          <w:tab w:val="left" w:pos="10992"/>
+          <w:tab w:val="left" w:pos="11908"/>
+          <w:tab w:val="left" w:pos="12824"/>
+          <w:tab w:val="left" w:pos="13740"/>
+          <w:tab w:val="left" w:pos="14656"/>
+        </w:tabs>
+        <w:spacing w:after="0" w:line="240" w:lineRule="auto"/>
+        <w:rPr>
+          <w:rFonts w:ascii="Courier New" w:eastAsia="Times New Roman" w:hAnsi="Courier New" w:cs="Courier New"/>
+          <w:sz w:val="20"/>
+          <w:szCs w:val="20"/>
+        </w:rPr>
+      </w:pPr>
+      <w:r>
+        <w:rPr>
+          <w:rFonts w:ascii="Courier New" w:eastAsia="Times New Roman" w:hAnsi="Courier New" w:cs="Courier New"/>
+          <w:sz w:val="20"/>
+          <w:szCs w:val="20"/>
+        </w:rPr>
+        <w:t>bash</w:t>
+      </w:r>
+    </w:p>
+    <w:p>
+      <w:pPr>
+        <w:tabs>
+          <w:tab w:val="left" w:pos="916"/>
+          <w:tab w:val="left" w:pos="1832"/>
+          <w:tab w:val="left" w:pos="2748"/>
+          <w:tab w:val="left" w:pos="3664"/>
+          <w:tab w:val="left" w:pos="4580"/>
+          <w:tab w:val="left" w:pos="5496"/>
+          <w:tab w:val="left" w:pos="6412"/>
+          <w:tab w:val="left" w:pos="7328"/>
+          <w:tab w:val="left" w:pos="8244"/>
+          <w:tab w:val="left" w:pos="9160"/>
+          <w:tab w:val="left" w:pos="10076"/>
+          <w:tab w:val="left" w:pos="10992"/>
+          <w:tab w:val="left" w:pos="11908"/>
+          <w:tab w:val="left" w:pos="12824"/>
+          <w:tab w:val="left" w:pos="13740"/>
+          <w:tab w:val="left" w:pos="14656"/>
+        </w:tabs>
+        <w:spacing w:after="0" w:line="240" w:lineRule="auto"/>
+        <w:rPr>
+          <w:rFonts w:ascii="Courier New" w:eastAsia="Times New Roman" w:hAnsi="Courier New" w:cs="Courier New"/>
+          <w:sz w:val="20"/>
+          <w:szCs w:val="20"/>
+        </w:rPr>
+      </w:pPr>
+      <w:r>
+        <w:rPr>
+          <w:rFonts w:ascii="Courier New" w:eastAsia="Times New Roman" w:hAnsi="Courier New" w:cs="Courier New"/>
+          <w:sz w:val="20"/>
+          <w:szCs w:val="20"/>
+        </w:rPr>
+        <w:t>Sao chépChỉnh sửa</w:t>
+      </w:r>
+    </w:p>
+    <w:p>
+      <w:pPr>
+        <w:spacing w:before="100" w:beforeAutospacing="1" w:after="100" w:afterAutospacing="1" w:line="240" w:lineRule="auto"/>
+        <w:rPr>
+          <w:rFonts w:eastAsia="Times New Roman" w:cs="Times New Roman"/>
+          <w:szCs w:val="24"/>
+        </w:rPr>
+      </w:pPr>
+    </w:p>
+    <w:p>
+      <w:pPr>
+        <w:spacing w:before="100" w:beforeAutospacing="1" w:after="100" w:afterAutospacing="1" w:line="240" w:lineRule="auto"/>
+      </w:pPr>
+      <w:r>
+        <w:t>git add cookies.json</w:t>
+      </w:r>
+    </w:p>
+    <w:p>
+      <w:r>
+        <w:t>git commit -m "update cookie mới"</w:t>
+      </w:r>
+    </w:p>
+    <w:p>
       <w:bookmarkStart w:id="0" w:name="_GoBack"/>
+      <w:r>
+        <w:t>git push</w:t>
+      </w:r>
       <w:bookmarkEnd w:id="0"/>
     </w:p>
-    <w:p/>
     <w:sectPr>
       <w:pgSz w:w="11909" w:h="16834" w:code="9"/>
       <w:pgMar w:top="1440" w:right="1440" w:bottom="1440" w:left="1440" w:header="720" w:footer="720" w:gutter="0"/>

</xml_diff>